<commit_message>
Content upgrade: richer EN/DE for remaining resources + rebuild all DOCX
</commit_message>
<xml_diff>
--- a/public/resources/ai-prompt-library/build/de.docx
+++ b/public/resources/ai-prompt-library/build/de.docx
@@ -2,7 +2,7 @@
 <file path=word/document.xml><?xml version="1.0" encoding="utf-8"?>
 <w:document xmlns:w="http://schemas.openxmlformats.org/wordprocessingml/2006/main" xmlns:m="http://schemas.openxmlformats.org/officeDocument/2006/math" xmlns:r="http://schemas.openxmlformats.org/officeDocument/2006/relationships" xmlns:o="urn:schemas-microsoft-com:office:office" xmlns:v="urn:schemas-microsoft-com:vml" xmlns:w10="urn:schemas-microsoft-com:office:word" xmlns:a="http://schemas.openxmlformats.org/drawingml/2006/main" xmlns:pic="http://schemas.openxmlformats.org/drawingml/2006/picture" xmlns:wp="http://schemas.openxmlformats.org/drawingml/2006/wordprocessingDrawing">
   <w:body>
-    <w:bookmarkStart w:id="13" w:name="die-ki-prompt-bibliothek-für-lehrkräfte"/>
+    <w:bookmarkStart w:id="15" w:name="die-ki-prompt-bibliothek-für-lehrkräfte"/>
     <w:p>
       <w:pPr>
         <w:pStyle w:val="Heading1"/>
@@ -13,31 +13,32 @@
     </w:p>
     <w:p>
       <w:pPr>
-        <w:pStyle w:val="BlockText"/>
-      </w:pPr>
-      <w:r>
-        <w:t xml:space="preserve">Wiederverwendbare Vorlagen für hochwertige KI-Antworten.</w:t>
-      </w:r>
-    </w:p>
-    <w:p>
-      <w:r>
-        <w:pict>
-          <v:rect style="width:0;height:1.5pt" o:hralign="center" o:hrstd="t" o:hr="t"/>
-        </w:pict>
-      </w:r>
-    </w:p>
-    <w:bookmarkStart w:id="9" w:name="anatomie-eines-guten-prompts"/>
+        <w:pStyle w:val="FirstParagraph"/>
+      </w:pPr>
+      <w:r>
+        <w:rPr>
+          <w:i/>
+          <w:iCs/>
+        </w:rPr>
+        <w:t xml:space="preserve">Wiederverwendbare Prompts + kurz erklärt, warum sie funktionieren.</w:t>
+      </w:r>
+    </w:p>
+    <w:bookmarkStart w:id="9" w:name="aufbau-eines-guten-prompts"/>
     <w:p>
       <w:pPr>
         <w:pStyle w:val="Heading2"/>
       </w:pPr>
       <w:r>
-        <w:t xml:space="preserve">Anatomie eines guten Prompts</w:t>
-      </w:r>
-    </w:p>
-    <w:p>
-      <w:pPr>
-        <w:pStyle w:val="FirstParagraph"/>
+        <w:t xml:space="preserve">Aufbau eines guten Prompts</w:t>
+      </w:r>
+    </w:p>
+    <w:p>
+      <w:pPr>
+        <w:pStyle w:val="Compact"/>
+        <w:numPr>
+          <w:ilvl w:val="0"/>
+          <w:numId w:val="1001"/>
+        </w:numPr>
       </w:pPr>
       <w:r>
         <w:rPr>
@@ -47,11 +48,20 @@
         <w:t xml:space="preserve">Rolle</w:t>
       </w:r>
       <w:r>
-        <w:t xml:space="preserve">,</w:t>
-      </w:r>
-      <w:r>
         <w:t xml:space="preserve"> </w:t>
       </w:r>
+      <w:r>
+        <w:t xml:space="preserve">– „Handle als Mathelehrer der 7. Klasse …“</w:t>
+      </w:r>
+    </w:p>
+    <w:p>
+      <w:pPr>
+        <w:pStyle w:val="Compact"/>
+        <w:numPr>
+          <w:ilvl w:val="0"/>
+          <w:numId w:val="1001"/>
+        </w:numPr>
+      </w:pPr>
       <w:r>
         <w:rPr>
           <w:b/>
@@ -60,11 +70,20 @@
         <w:t xml:space="preserve">Aufgabe</w:t>
       </w:r>
       <w:r>
-        <w:t xml:space="preserve">,</w:t>
-      </w:r>
-      <w:r>
         <w:t xml:space="preserve"> </w:t>
       </w:r>
+      <w:r>
+        <w:t xml:space="preserve">– „Erstelle einen 10-minütigen Einstieg …“</w:t>
+      </w:r>
+    </w:p>
+    <w:p>
+      <w:pPr>
+        <w:pStyle w:val="Compact"/>
+        <w:numPr>
+          <w:ilvl w:val="0"/>
+          <w:numId w:val="1001"/>
+        </w:numPr>
+      </w:pPr>
       <w:r>
         <w:rPr>
           <w:b/>
@@ -76,43 +95,127 @@
         <w:t xml:space="preserve"> </w:t>
       </w:r>
       <w:r>
-        <w:t xml:space="preserve">(Grenzen),</w:t>
-      </w:r>
-      <w:r>
-        <w:t xml:space="preserve"> </w:t>
-      </w:r>
+        <w:t xml:space="preserve">– „150–180 Wörter, freundlich, professionell.“</w:t>
+      </w:r>
+    </w:p>
+    <w:p>
+      <w:pPr>
+        <w:pStyle w:val="Compact"/>
+        <w:numPr>
+          <w:ilvl w:val="0"/>
+          <w:numId w:val="1001"/>
+        </w:numPr>
+      </w:pPr>
       <w:r>
         <w:rPr>
           <w:b/>
           <w:bCs/>
         </w:rPr>
-        <w:t xml:space="preserve">Format</w:t>
-      </w:r>
-      <w:r>
-        <w:t xml:space="preserve">,</w:t>
+        <w:t xml:space="preserve">Input</w:t>
       </w:r>
       <w:r>
         <w:t xml:space="preserve"> </w:t>
       </w:r>
+      <w:r>
+        <w:t xml:space="preserve">– Schülerarbeit/Rubrik/Ziel</w:t>
+      </w:r>
+    </w:p>
+    <w:bookmarkEnd w:id="9"/>
+    <w:bookmarkStart w:id="10" w:name="a-elternkommunikation"/>
+    <w:p>
+      <w:pPr>
+        <w:pStyle w:val="Heading2"/>
+      </w:pPr>
+      <w:r>
+        <w:t xml:space="preserve">A. Elternkommunikation</w:t>
+      </w:r>
+    </w:p>
+    <w:p>
+      <w:pPr>
+        <w:pStyle w:val="FirstParagraph"/>
+      </w:pPr>
       <w:r>
         <w:rPr>
           <w:b/>
           <w:bCs/>
         </w:rPr>
-        <w:t xml:space="preserve">Ton</w:t>
-      </w:r>
-      <w:r>
-        <w:t xml:space="preserve">.</w:t>
-      </w:r>
-    </w:p>
-    <w:bookmarkEnd w:id="9"/>
-    <w:bookmarkStart w:id="10" w:name="elternkommunikation"/>
+        <w:t xml:space="preserve">Unterstützende Rückmeldung (≤150 Wörter)</w:t>
+      </w:r>
+    </w:p>
+    <w:p>
+      <w:pPr>
+        <w:pStyle w:val="BlockText"/>
+      </w:pPr>
+      <w:r>
+        <w:t xml:space="preserve">Schreibe eine ruhige, partnerschaftliche Mail zu</w:t>
+      </w:r>
+      <w:r>
+        <w:t xml:space="preserve"> </w:t>
+      </w:r>
+      <w:r>
+        <w:rPr>
+          <w:b/>
+          <w:bCs/>
+        </w:rPr>
+        <w:t xml:space="preserve">[Schüler*in]</w:t>
+      </w:r>
+      <w:r>
+        <w:t xml:space="preserve"> </w:t>
+      </w:r>
+      <w:r>
+        <w:t xml:space="preserve">mit</w:t>
+      </w:r>
+      <w:r>
+        <w:t xml:space="preserve"> </w:t>
+      </w:r>
+      <w:r>
+        <w:rPr>
+          <w:b/>
+          <w:bCs/>
+        </w:rPr>
+        <w:t xml:space="preserve">[n]</w:t>
+      </w:r>
+      <w:r>
+        <w:t xml:space="preserve"> </w:t>
+      </w:r>
+      <w:r>
+        <w:t xml:space="preserve">fehlenden Abgaben.</w:t>
+      </w:r>
+      <w:r>
+        <w:br/>
+      </w:r>
+      <w:r>
+        <w:t xml:space="preserve">2 konkrete nächste Schritte, 1 ermutigender Satz. Neutraler, professioneller Ton.</w:t>
+      </w:r>
+    </w:p>
+    <w:p>
+      <w:pPr>
+        <w:pStyle w:val="FirstParagraph"/>
+      </w:pPr>
+      <w:r>
+        <w:rPr>
+          <w:b/>
+          <w:bCs/>
+        </w:rPr>
+        <w:t xml:space="preserve">Vorfall sachlich</w:t>
+      </w:r>
+    </w:p>
+    <w:p>
+      <w:pPr>
+        <w:pStyle w:val="BlockText"/>
+      </w:pPr>
+      <w:r>
+        <w:t xml:space="preserve">Schreibe eine sachliche Notiz: Beobachtung (ohne Urteil), Auswirkung, Maßnahme, Follow-up, Gesprächsangebot.</w:t>
+      </w:r>
+    </w:p>
+    <w:bookmarkEnd w:id="10"/>
+    <w:bookmarkStart w:id="11" w:name="b-feedback"/>
     <w:p>
       <w:pPr>
         <w:pStyle w:val="Heading2"/>
       </w:pPr>
       <w:r>
-        <w:t xml:space="preserve">Elternkommunikation</w:t>
+        <w:t xml:space="preserve">B. Feedback</w:t>
       </w:r>
     </w:p>
     <w:p>
@@ -120,17 +223,91 @@
         <w:pStyle w:val="FirstParagraph"/>
       </w:pPr>
       <w:r>
-        <w:t xml:space="preserve">„Agieren Sie als Lehrkraft der 5. Klasse. Wertschätzende E-Mail zu Schwierigkeiten in Gruppenarbeit. Stärke in [Fach] erwähnen. ≤150 Wörter.“</w:t>
-      </w:r>
-    </w:p>
-    <w:bookmarkEnd w:id="10"/>
-    <w:bookmarkStart w:id="11" w:name="feedback"/>
+        <w:rPr>
+          <w:b/>
+          <w:bCs/>
+        </w:rPr>
+        <w:t xml:space="preserve">Aufsatz (3+1)</w:t>
+      </w:r>
+    </w:p>
+    <w:p>
+      <w:pPr>
+        <w:pStyle w:val="BlockText"/>
+      </w:pPr>
+      <w:r>
+        <w:t xml:space="preserve">3 wertschätzende, spezifische Kommentare + 1 Next Step zu</w:t>
+      </w:r>
+      <w:r>
+        <w:t xml:space="preserve"> </w:t>
+      </w:r>
+      <w:r>
+        <w:rPr>
+          <w:b/>
+          <w:bCs/>
+        </w:rPr>
+        <w:t xml:space="preserve">These</w:t>
+      </w:r>
+      <w:r>
+        <w:t xml:space="preserve">,</w:t>
+      </w:r>
+      <w:r>
+        <w:t xml:space="preserve"> </w:t>
+      </w:r>
+      <w:r>
+        <w:rPr>
+          <w:b/>
+          <w:bCs/>
+        </w:rPr>
+        <w:t xml:space="preserve">Belege</w:t>
+      </w:r>
+      <w:r>
+        <w:t xml:space="preserve">,</w:t>
+      </w:r>
+      <w:r>
+        <w:t xml:space="preserve"> </w:t>
+      </w:r>
+      <w:r>
+        <w:rPr>
+          <w:b/>
+          <w:bCs/>
+        </w:rPr>
+        <w:t xml:space="preserve">Begründung</w:t>
+      </w:r>
+      <w:r>
+        <w:t xml:space="preserve"> </w:t>
+      </w:r>
+      <w:r>
+        <w:t xml:space="preserve">(≤60 Wörter, schülernah).</w:t>
+      </w:r>
+    </w:p>
+    <w:p>
+      <w:pPr>
+        <w:pStyle w:val="FirstParagraph"/>
+      </w:pPr>
+      <w:r>
+        <w:rPr>
+          <w:b/>
+          <w:bCs/>
+        </w:rPr>
+        <w:t xml:space="preserve">MINT-Rechnen</w:t>
+      </w:r>
+    </w:p>
+    <w:p>
+      <w:pPr>
+        <w:pStyle w:val="BlockText"/>
+      </w:pPr>
+      <w:r>
+        <w:t xml:space="preserve">2 Stärken, 1 Verbesserungsimpuls zur Begründung. Zeige 1 Zeile, die geändert werden sollte.</w:t>
+      </w:r>
+    </w:p>
+    <w:bookmarkEnd w:id="11"/>
+    <w:bookmarkStart w:id="12" w:name="c-unterricht"/>
     <w:p>
       <w:pPr>
         <w:pStyle w:val="Heading2"/>
       </w:pPr>
       <w:r>
-        <w:t xml:space="preserve">Feedback</w:t>
+        <w:t xml:space="preserve">C. Unterricht</w:t>
       </w:r>
     </w:p>
     <w:p>
@@ -138,42 +315,149 @@
         <w:pStyle w:val="FirstParagraph"/>
       </w:pPr>
       <w:r>
-        <w:t xml:space="preserve">„3 ermutigende Kommentare und 1 konkrete Empfehlung zu einem Aufsatz der 9. Klasse über</w:t>
+        <w:rPr>
+          <w:b/>
+          <w:bCs/>
+        </w:rPr>
+        <w:t xml:space="preserve">Einstiege (3 Varianten, 1 haptisch)</w:t>
+      </w:r>
+    </w:p>
+    <w:p>
+      <w:pPr>
+        <w:pStyle w:val="BlockText"/>
+      </w:pPr>
+      <w:r>
+        <w:t xml:space="preserve">Für</w:t>
       </w:r>
       <w:r>
         <w:t xml:space="preserve"> </w:t>
       </w:r>
       <w:r>
         <w:rPr>
-          <w:i/>
-          <w:iCs/>
+          <w:b/>
+          <w:bCs/>
         </w:rPr>
-        <w:t xml:space="preserve">Wer die Nachtigall stört</w:t>
-      </w:r>
-      <w:r>
-        <w:t xml:space="preserve">. Positiv, wachstumsorientiert.“</w:t>
-      </w:r>
-    </w:p>
-    <w:bookmarkEnd w:id="11"/>
-    <w:bookmarkStart w:id="12" w:name="unterrichtsplanung"/>
+        <w:t xml:space="preserve">[Thema]</w:t>
+      </w:r>
+      <w:r>
+        <w:t xml:space="preserve"> </w:t>
+      </w:r>
+      <w:r>
+        <w:t xml:space="preserve">in</w:t>
+      </w:r>
+      <w:r>
+        <w:t xml:space="preserve"> </w:t>
+      </w:r>
+      <w:r>
+        <w:rPr>
+          <w:b/>
+          <w:bCs/>
+        </w:rPr>
+        <w:t xml:space="preserve">[Fach/Klasse]</w:t>
+      </w:r>
+      <w:r>
+        <w:t xml:space="preserve">: Dauer, Material, Frage zum Vorwissen.</w:t>
+      </w:r>
+    </w:p>
+    <w:p>
+      <w:pPr>
+        <w:pStyle w:val="FirstParagraph"/>
+      </w:pPr>
+      <w:r>
+        <w:rPr>
+          <w:b/>
+          <w:bCs/>
+        </w:rPr>
+        <w:t xml:space="preserve">Differenzierung</w:t>
+      </w:r>
+    </w:p>
+    <w:p>
+      <w:pPr>
+        <w:pStyle w:val="BlockText"/>
+      </w:pPr>
+      <w:r>
+        <w:t xml:space="preserve">Für</w:t>
+      </w:r>
+      <w:r>
+        <w:t xml:space="preserve"> </w:t>
+      </w:r>
+      <w:r>
+        <w:rPr>
+          <w:b/>
+          <w:bCs/>
+        </w:rPr>
+        <w:t xml:space="preserve">[Lernziel]</w:t>
+      </w:r>
+      <w:r>
+        <w:t xml:space="preserve">: Unterstützungen für „Auf dem Weg“, „Erreicht“, „Übertrifft“.</w:t>
+      </w:r>
+    </w:p>
+    <w:bookmarkEnd w:id="12"/>
+    <w:bookmarkStart w:id="13" w:name="d-rubriken--erfolgskriterien"/>
     <w:p>
       <w:pPr>
         <w:pStyle w:val="Heading2"/>
       </w:pPr>
       <w:r>
-        <w:t xml:space="preserve">Unterrichtsplanung</w:t>
-      </w:r>
-    </w:p>
-    <w:p>
-      <w:pPr>
-        <w:pStyle w:val="FirstParagraph"/>
-      </w:pPr>
-      <w:r>
-        <w:t xml:space="preserve">„3 Einstiege für eine Stunde zu Ökosystemen: 1 praktisch, 1 Diskussionsimpuls, 1 visuell.“</w:t>
-      </w:r>
-    </w:p>
-    <w:bookmarkEnd w:id="12"/>
+        <w:t xml:space="preserve">D. Rubriken &amp; Erfolgskriterien</w:t>
+      </w:r>
+    </w:p>
+    <w:p>
+      <w:pPr>
+        <w:pStyle w:val="BlockText"/>
+      </w:pPr>
+      <w:r>
+        <w:t xml:space="preserve">Formuliere Kriterien als „Ich-kann …“-Sätze; ergänze je 1 Next Step.</w:t>
+      </w:r>
+    </w:p>
     <w:bookmarkEnd w:id="13"/>
+    <w:bookmarkStart w:id="14" w:name="e-zeitsparer"/>
+    <w:p>
+      <w:pPr>
+        <w:pStyle w:val="Heading2"/>
+      </w:pPr>
+      <w:r>
+        <w:t xml:space="preserve">E. Zeitsparer</w:t>
+      </w:r>
+    </w:p>
+    <w:p>
+      <w:pPr>
+        <w:pStyle w:val="Compact"/>
+        <w:numPr>
+          <w:ilvl w:val="0"/>
+          <w:numId w:val="1002"/>
+        </w:numPr>
+      </w:pPr>
+      <w:r>
+        <w:t xml:space="preserve">Lange Anweisung → 3-Punkte-Checkliste.</w:t>
+      </w:r>
+    </w:p>
+    <w:p>
+      <w:pPr>
+        <w:pStyle w:val="Compact"/>
+        <w:numPr>
+          <w:ilvl w:val="0"/>
+          <w:numId w:val="1002"/>
+        </w:numPr>
+      </w:pPr>
+      <w:r>
+        <w:t xml:space="preserve">6 Abruffragen (2 leicht, 3 Kern, 1 Stretch).</w:t>
+      </w:r>
+    </w:p>
+    <w:p>
+      <w:pPr>
+        <w:pStyle w:val="Compact"/>
+        <w:numPr>
+          <w:ilvl w:val="0"/>
+          <w:numId w:val="1002"/>
+        </w:numPr>
+      </w:pPr>
+      <w:r>
+        <w:t xml:space="preserve">Rubrik → kurzer Kommentar-Bank.</w:t>
+      </w:r>
+    </w:p>
+    <w:bookmarkEnd w:id="14"/>
+    <w:bookmarkEnd w:id="15"/>
     <w:sectPr>
       <w:footnotePr>
         <w:numRestart w:val="eachSect"/>
@@ -284,8 +568,117 @@
       </w:pPr>
     </w:lvl>
   </w:abstractNum>
+  <w:abstractNum w:abstractNumId="991">
+    <w:nsid w:val="0000A991"/>
+    <w:multiLevelType w:val="multilevel"/>
+    <w:lvl w:ilvl="0">
+      <w:numFmt w:val="bullet"/>
+      <w:lvlText w:val=""/>
+      <w:lvlJc w:val="left"/>
+      <w:pPr>
+        <w:ind w:left="720" w:hanging="360"/>
+      </w:pPr>
+      <w:rPr>
+        <w:rFonts w:ascii="Symbol" w:hAnsi="Symbol" w:cs="Symbol" w:hint="default"/>
+      </w:rPr>
+    </w:lvl>
+    <w:lvl w:ilvl="1">
+      <w:numFmt w:val="bullet"/>
+      <w:lvlText w:val="o"/>
+      <w:lvlJc w:val="left"/>
+      <w:pPr>
+        <w:ind w:left="1440" w:hanging="360"/>
+      </w:pPr>
+      <w:rPr>
+        <w:rFonts w:ascii="Courier New" w:hAnsi="Courier New" w:cs="Courier New" w:hint="default"/>
+      </w:rPr>
+    </w:lvl>
+    <w:lvl w:ilvl="2">
+      <w:numFmt w:val="bullet"/>
+      <w:lvlText w:val=""/>
+      <w:lvlJc w:val="left"/>
+      <w:pPr>
+        <w:ind w:left="2160" w:hanging="360"/>
+      </w:pPr>
+      <w:rPr>
+        <w:rFonts w:ascii="Wingdings" w:hAnsi="Wingdings" w:cs="Wingdings" w:hint="default"/>
+      </w:rPr>
+    </w:lvl>
+    <w:lvl w:ilvl="3">
+      <w:numFmt w:val="bullet"/>
+      <w:lvlText w:val=""/>
+      <w:lvlJc w:val="left"/>
+      <w:pPr>
+        <w:ind w:left="2880" w:hanging="360"/>
+      </w:pPr>
+      <w:rPr>
+        <w:rFonts w:ascii="Symbol" w:hAnsi="Symbol" w:cs="Symbol" w:hint="default"/>
+      </w:rPr>
+    </w:lvl>
+    <w:lvl w:ilvl="4">
+      <w:numFmt w:val="bullet"/>
+      <w:lvlText w:val="o"/>
+      <w:lvlJc w:val="left"/>
+      <w:pPr>
+        <w:ind w:left="3600" w:hanging="360"/>
+      </w:pPr>
+      <w:rPr>
+        <w:rFonts w:ascii="Courier New" w:hAnsi="Courier New" w:cs="Courier New" w:hint="default"/>
+      </w:rPr>
+    </w:lvl>
+    <w:lvl w:ilvl="5">
+      <w:numFmt w:val="bullet"/>
+      <w:lvlText w:val=""/>
+      <w:lvlJc w:val="left"/>
+      <w:pPr>
+        <w:ind w:left="4320" w:hanging="360"/>
+      </w:pPr>
+      <w:rPr>
+        <w:rFonts w:ascii="Wingdings" w:hAnsi="Wingdings" w:cs="Wingdings" w:hint="default"/>
+      </w:rPr>
+    </w:lvl>
+    <w:lvl w:ilvl="6">
+      <w:numFmt w:val="bullet"/>
+      <w:lvlText w:val=""/>
+      <w:lvlJc w:val="left"/>
+      <w:pPr>
+        <w:ind w:left="5040" w:hanging="360"/>
+      </w:pPr>
+      <w:rPr>
+        <w:rFonts w:ascii="Symbol" w:hAnsi="Symbol" w:cs="Symbol" w:hint="default"/>
+      </w:rPr>
+    </w:lvl>
+    <w:lvl w:ilvl="7">
+      <w:numFmt w:val="bullet"/>
+      <w:lvlText w:val="o"/>
+      <w:lvlJc w:val="left"/>
+      <w:pPr>
+        <w:ind w:left="5760" w:hanging="360"/>
+      </w:pPr>
+      <w:rPr>
+        <w:rFonts w:ascii="Courier New" w:hAnsi="Courier New" w:cs="Courier New" w:hint="default"/>
+      </w:rPr>
+    </w:lvl>
+    <w:lvl w:ilvl="8">
+      <w:numFmt w:val="bullet"/>
+      <w:lvlText w:val=""/>
+      <w:lvlJc w:val="left"/>
+      <w:pPr>
+        <w:ind w:left="6480" w:hanging="360"/>
+      </w:pPr>
+      <w:rPr>
+        <w:rFonts w:ascii="Wingdings" w:hAnsi="Wingdings" w:cs="Wingdings" w:hint="default"/>
+      </w:rPr>
+    </w:lvl>
+  </w:abstractNum>
   <w:num w:numId="1000">
     <w:abstractNumId w:val="990"/>
+  </w:num>
+  <w:num w:numId="1001">
+    <w:abstractNumId w:val="991"/>
+  </w:num>
+  <w:num w:numId="1002">
+    <w:abstractNumId w:val="991"/>
   </w:num>
 </w:numbering>
 </file>

</xml_diff>